<commit_message>
updated ggplot to finish all content
</commit_message>
<xml_diff>
--- a/figures/grammar_of_graphics_essential_layers.docx
+++ b/figures/grammar_of_graphics_essential_layers.docx
@@ -8,18 +8,18 @@
           <w:noProof/>
         </w:rPr>
         <w:drawing>
-          <wp:anchor distT="0" distB="0" distL="114300" distR="114300" simplePos="0" relativeHeight="251658240" behindDoc="0" locked="0" layoutInCell="1" allowOverlap="1" wp14:anchorId="5C51D3E7" wp14:editId="491D4919">
+          <wp:anchor distT="0" distB="0" distL="114300" distR="114300" simplePos="0" relativeHeight="251660288" behindDoc="0" locked="0" layoutInCell="1" allowOverlap="1" wp14:anchorId="4FDCA6C9" wp14:editId="40DD3F65">
             <wp:simplePos x="0" y="0"/>
             <wp:positionH relativeFrom="column">
-              <wp:posOffset>4799279</wp:posOffset>
+              <wp:posOffset>4227779</wp:posOffset>
             </wp:positionH>
             <wp:positionV relativeFrom="paragraph">
-              <wp:posOffset>0</wp:posOffset>
+              <wp:posOffset>229235</wp:posOffset>
             </wp:positionV>
-            <wp:extent cx="914400" cy="914400"/>
+            <wp:extent cx="457835" cy="457835"/>
             <wp:effectExtent l="0" t="0" r="0" b="0"/>
             <wp:wrapNone/>
-            <wp:docPr id="3" name="Graphic 3" descr="Presentation with bar chart"/>
+            <wp:docPr id="16" name="Graphic 16" descr="Play"/>
             <wp:cNvGraphicFramePr>
               <a:graphicFrameLocks xmlns:a="http://schemas.openxmlformats.org/drawingml/2006/main" noChangeAspect="1"/>
             </wp:cNvGraphicFramePr>
@@ -27,7 +27,7 @@
               <a:graphicData uri="http://schemas.openxmlformats.org/drawingml/2006/picture">
                 <pic:pic xmlns:pic="http://schemas.openxmlformats.org/drawingml/2006/picture">
                   <pic:nvPicPr>
-                    <pic:cNvPr id="3" name="Printer.svg"/>
+                    <pic:cNvPr id="13" name="Play.svg"/>
                     <pic:cNvPicPr/>
                   </pic:nvPicPr>
                   <pic:blipFill>
@@ -48,7 +48,7 @@
                   <pic:spPr>
                     <a:xfrm>
                       <a:off x="0" y="0"/>
-                      <a:ext cx="914400" cy="914400"/>
+                      <a:ext cx="457835" cy="457835"/>
                     </a:xfrm>
                     <a:prstGeom prst="rect">
                       <a:avLst/>
@@ -71,18 +71,18 @@
           <w:noProof/>
         </w:rPr>
         <w:drawing>
-          <wp:anchor distT="0" distB="0" distL="114300" distR="114300" simplePos="0" relativeHeight="251660288" behindDoc="0" locked="0" layoutInCell="1" allowOverlap="1" wp14:anchorId="4FDCA6C9" wp14:editId="047125CE">
+          <wp:anchor distT="0" distB="0" distL="114300" distR="114300" simplePos="0" relativeHeight="251695104" behindDoc="0" locked="0" layoutInCell="1" allowOverlap="1" wp14:anchorId="0B5FE9D1" wp14:editId="02D5D4BF">
             <wp:simplePos x="0" y="0"/>
             <wp:positionH relativeFrom="column">
-              <wp:posOffset>4227779</wp:posOffset>
+              <wp:posOffset>2630170</wp:posOffset>
             </wp:positionH>
             <wp:positionV relativeFrom="paragraph">
-              <wp:posOffset>229235</wp:posOffset>
+              <wp:posOffset>225425</wp:posOffset>
             </wp:positionV>
             <wp:extent cx="457835" cy="457835"/>
             <wp:effectExtent l="0" t="0" r="0" b="0"/>
             <wp:wrapNone/>
-            <wp:docPr id="16" name="Graphic 16" descr="Play"/>
+            <wp:docPr id="9" name="Graphic 9" descr="Add"/>
             <wp:cNvGraphicFramePr>
               <a:graphicFrameLocks xmlns:a="http://schemas.openxmlformats.org/drawingml/2006/main" noChangeAspect="1"/>
             </wp:cNvGraphicFramePr>
@@ -90,7 +90,7 @@
               <a:graphicData uri="http://schemas.openxmlformats.org/drawingml/2006/picture">
                 <pic:pic xmlns:pic="http://schemas.openxmlformats.org/drawingml/2006/picture">
                   <pic:nvPicPr>
-                    <pic:cNvPr id="13" name="Play.svg"/>
+                    <pic:cNvPr id="12" name="Add.svg"/>
                     <pic:cNvPicPr/>
                   </pic:nvPicPr>
                   <pic:blipFill>
@@ -129,21 +129,31 @@
           </wp:anchor>
         </w:drawing>
       </w:r>
+    </w:p>
+    <w:p/>
+    <w:p/>
+    <w:p/>
+    <w:p>
+      <w:pPr>
+        <w:spacing w:after="60"/>
+      </w:pPr>
+      <w:bookmarkStart w:id="0" w:name="_GoBack"/>
+      <w:bookmarkEnd w:id="0"/>
       <w:r>
         <w:rPr>
           <w:noProof/>
         </w:rPr>
         <w:drawing>
-          <wp:anchor distT="0" distB="0" distL="114300" distR="114300" simplePos="0" relativeHeight="251688960" behindDoc="0" locked="0" layoutInCell="1" allowOverlap="1" wp14:anchorId="7BB38069" wp14:editId="4168D8DD">
+          <wp:anchor distT="0" distB="0" distL="114300" distR="114300" simplePos="0" relativeHeight="251688960" behindDoc="0" locked="0" layoutInCell="1" allowOverlap="1" wp14:anchorId="7BB38069" wp14:editId="7B4D91EA">
             <wp:simplePos x="0" y="0"/>
             <wp:positionH relativeFrom="column">
-              <wp:posOffset>3199765</wp:posOffset>
+              <wp:posOffset>3109538</wp:posOffset>
             </wp:positionH>
             <wp:positionV relativeFrom="paragraph">
-              <wp:posOffset>454025</wp:posOffset>
+              <wp:posOffset>1257574</wp:posOffset>
             </wp:positionV>
-            <wp:extent cx="457200" cy="457200"/>
-            <wp:effectExtent l="0" t="0" r="0" b="0"/>
+            <wp:extent cx="436934" cy="436934"/>
+            <wp:effectExtent l="0" t="0" r="1270" b="1270"/>
             <wp:wrapNone/>
             <wp:docPr id="5" name="Graphic 5" descr="Pie chart"/>
             <wp:cNvGraphicFramePr>
@@ -174,7 +184,7 @@
                   <pic:spPr>
                     <a:xfrm>
                       <a:off x="0" y="0"/>
-                      <a:ext cx="457200" cy="457200"/>
+                      <a:ext cx="437889" cy="437889"/>
                     </a:xfrm>
                     <a:prstGeom prst="rect">
                       <a:avLst/>
@@ -197,18 +207,18 @@
           <w:noProof/>
         </w:rPr>
         <w:drawing>
-          <wp:anchor distT="0" distB="0" distL="114300" distR="114300" simplePos="0" relativeHeight="251686912" behindDoc="0" locked="0" layoutInCell="1" allowOverlap="1" wp14:anchorId="2DD2964B" wp14:editId="6E546016">
+          <wp:anchor distT="0" distB="0" distL="114300" distR="114300" simplePos="0" relativeHeight="251691008" behindDoc="0" locked="0" layoutInCell="1" allowOverlap="1" wp14:anchorId="158B6923" wp14:editId="7205F26C">
             <wp:simplePos x="0" y="0"/>
             <wp:positionH relativeFrom="column">
-              <wp:posOffset>3199765</wp:posOffset>
+              <wp:posOffset>3550920</wp:posOffset>
             </wp:positionH>
             <wp:positionV relativeFrom="paragraph">
-              <wp:posOffset>-1905</wp:posOffset>
+              <wp:posOffset>804545</wp:posOffset>
             </wp:positionV>
             <wp:extent cx="457200" cy="457200"/>
             <wp:effectExtent l="0" t="0" r="0" b="0"/>
             <wp:wrapNone/>
-            <wp:docPr id="4" name="Graphic 4" descr="Bar chart RTL"/>
+            <wp:docPr id="6" name="Graphic 6" descr="Upward trend"/>
             <wp:cNvGraphicFramePr>
               <a:graphicFrameLocks xmlns:a="http://schemas.openxmlformats.org/drawingml/2006/main" noChangeAspect="1"/>
             </wp:cNvGraphicFramePr>
@@ -260,18 +270,18 @@
           <w:noProof/>
         </w:rPr>
         <w:drawing>
-          <wp:anchor distT="0" distB="0" distL="114300" distR="114300" simplePos="0" relativeHeight="251691008" behindDoc="0" locked="0" layoutInCell="1" allowOverlap="1" wp14:anchorId="158B6923" wp14:editId="35F728F9">
+          <wp:anchor distT="0" distB="0" distL="114300" distR="114300" simplePos="0" relativeHeight="251686912" behindDoc="0" locked="0" layoutInCell="1" allowOverlap="1" wp14:anchorId="2DD2964B" wp14:editId="6E093367">
             <wp:simplePos x="0" y="0"/>
             <wp:positionH relativeFrom="column">
-              <wp:posOffset>3660140</wp:posOffset>
+              <wp:posOffset>3090545</wp:posOffset>
             </wp:positionH>
             <wp:positionV relativeFrom="paragraph">
-              <wp:posOffset>558</wp:posOffset>
+              <wp:posOffset>802640</wp:posOffset>
             </wp:positionV>
             <wp:extent cx="457200" cy="457200"/>
             <wp:effectExtent l="0" t="0" r="0" b="0"/>
             <wp:wrapNone/>
-            <wp:docPr id="6" name="Graphic 6" descr="Upward trend"/>
+            <wp:docPr id="4" name="Graphic 4" descr="Bar chart RTL"/>
             <wp:cNvGraphicFramePr>
               <a:graphicFrameLocks xmlns:a="http://schemas.openxmlformats.org/drawingml/2006/main" noChangeAspect="1"/>
             </wp:cNvGraphicFramePr>
@@ -323,18 +333,18 @@
           <w:noProof/>
         </w:rPr>
         <w:drawing>
-          <wp:anchor distT="0" distB="0" distL="114300" distR="114300" simplePos="0" relativeHeight="251695104" behindDoc="0" locked="0" layoutInCell="1" allowOverlap="1" wp14:anchorId="0B5FE9D1" wp14:editId="65EBB165">
+          <wp:anchor distT="0" distB="0" distL="114300" distR="114300" simplePos="0" relativeHeight="251693056" behindDoc="0" locked="0" layoutInCell="1" allowOverlap="1" wp14:anchorId="2D696937" wp14:editId="47F3C63F">
             <wp:simplePos x="0" y="0"/>
             <wp:positionH relativeFrom="column">
-              <wp:posOffset>2630170</wp:posOffset>
+              <wp:posOffset>3551265</wp:posOffset>
             </wp:positionH>
             <wp:positionV relativeFrom="paragraph">
-              <wp:posOffset>225425</wp:posOffset>
+              <wp:posOffset>1258570</wp:posOffset>
             </wp:positionV>
-            <wp:extent cx="457835" cy="457835"/>
+            <wp:extent cx="457200" cy="457200"/>
             <wp:effectExtent l="0" t="0" r="0" b="0"/>
             <wp:wrapNone/>
-            <wp:docPr id="9" name="Graphic 9" descr="Add"/>
+            <wp:docPr id="7" name="Graphic 7" descr="North America"/>
             <wp:cNvGraphicFramePr>
               <a:graphicFrameLocks xmlns:a="http://schemas.openxmlformats.org/drawingml/2006/main" noChangeAspect="1"/>
             </wp:cNvGraphicFramePr>
@@ -342,7 +352,7 @@
               <a:graphicData uri="http://schemas.openxmlformats.org/drawingml/2006/picture">
                 <pic:pic xmlns:pic="http://schemas.openxmlformats.org/drawingml/2006/picture">
                   <pic:nvPicPr>
-                    <pic:cNvPr id="12" name="Add.svg"/>
+                    <pic:cNvPr id="2" name="Computer.svg"/>
                     <pic:cNvPicPr/>
                   </pic:nvPicPr>
                   <pic:blipFill>
@@ -363,7 +373,7 @@
                   <pic:spPr>
                     <a:xfrm>
                       <a:off x="0" y="0"/>
-                      <a:ext cx="457835" cy="457835"/>
+                      <a:ext cx="457200" cy="457200"/>
                     </a:xfrm>
                     <a:prstGeom prst="rect">
                       <a:avLst/>
@@ -385,19 +395,305 @@
         <w:rPr>
           <w:noProof/>
         </w:rPr>
+        <mc:AlternateContent>
+          <mc:Choice Requires="wps">
+            <w:drawing>
+              <wp:anchor distT="0" distB="0" distL="114300" distR="114300" simplePos="0" relativeHeight="251702272" behindDoc="0" locked="0" layoutInCell="1" allowOverlap="1" wp14:anchorId="111A8F53" wp14:editId="12782FE3">
+                <wp:simplePos x="0" y="0"/>
+                <wp:positionH relativeFrom="column">
+                  <wp:posOffset>2585085</wp:posOffset>
+                </wp:positionH>
+                <wp:positionV relativeFrom="paragraph">
+                  <wp:posOffset>992795</wp:posOffset>
+                </wp:positionV>
+                <wp:extent cx="913765" cy="337185"/>
+                <wp:effectExtent l="2540" t="0" r="3175" b="0"/>
+                <wp:wrapNone/>
+                <wp:docPr id="10" name="Text Box 10"/>
+                <wp:cNvGraphicFramePr/>
+                <a:graphic xmlns:a="http://schemas.openxmlformats.org/drawingml/2006/main">
+                  <a:graphicData uri="http://schemas.microsoft.com/office/word/2010/wordprocessingShape">
+                    <wps:wsp>
+                      <wps:cNvSpPr txBox="1"/>
+                      <wps:spPr>
+                        <a:xfrm rot="5400000">
+                          <a:off x="0" y="0"/>
+                          <a:ext cx="913765" cy="337185"/>
+                        </a:xfrm>
+                        <a:prstGeom prst="rect">
+                          <a:avLst/>
+                        </a:prstGeom>
+                        <a:noFill/>
+                        <a:ln w="6350">
+                          <a:noFill/>
+                        </a:ln>
+                      </wps:spPr>
+                      <wps:txbx>
+                        <w:txbxContent>
+                          <w:p>
+                            <w:pPr>
+                              <w:jc w:val="center"/>
+                              <w:rPr>
+                                <w:rFonts w:ascii="Quicksand" w:hAnsi="Quicksand"/>
+                                <w:b/>
+                                <w:bCs/>
+                                <w:sz w:val="12"/>
+                                <w:szCs w:val="12"/>
+                              </w:rPr>
+                            </w:pPr>
+                            <w:r>
+                              <w:rPr>
+                                <w:rFonts w:ascii="Quicksand" w:hAnsi="Quicksand"/>
+                                <w:b/>
+                                <w:bCs/>
+                                <w:sz w:val="12"/>
+                                <w:szCs w:val="12"/>
+                              </w:rPr>
+                              <w:t>Geometry</w:t>
+                            </w:r>
+                            <w:r>
+                              <w:rPr>
+                                <w:rFonts w:ascii="Quicksand" w:hAnsi="Quicksand"/>
+                                <w:b/>
+                                <w:bCs/>
+                                <w:sz w:val="12"/>
+                                <w:szCs w:val="12"/>
+                              </w:rPr>
+                              <w:t xml:space="preserve"> </w:t>
+                            </w:r>
+                            <w:r>
+                              <w:rPr>
+                                <w:rFonts w:ascii="Quicksand" w:hAnsi="Quicksand"/>
+                                <w:sz w:val="12"/>
+                                <w:szCs w:val="12"/>
+                              </w:rPr>
+                              <w:t>Layer</w:t>
+                            </w:r>
+                          </w:p>
+                        </w:txbxContent>
+                      </wps:txbx>
+                      <wps:bodyPr rot="0" spcFirstLastPara="0" vertOverflow="overflow" horzOverflow="overflow" vert="horz" wrap="square" lIns="91440" tIns="45720" rIns="91440" bIns="45720" numCol="1" spcCol="0" rtlCol="0" fromWordArt="0" anchor="t" anchorCtr="0" forceAA="0" compatLnSpc="1">
+                        <a:prstTxWarp prst="textNoShape">
+                          <a:avLst/>
+                        </a:prstTxWarp>
+                        <a:noAutofit/>
+                      </wps:bodyPr>
+                    </wps:wsp>
+                  </a:graphicData>
+                </a:graphic>
+                <wp14:sizeRelH relativeFrom="margin">
+                  <wp14:pctWidth>0</wp14:pctWidth>
+                </wp14:sizeRelH>
+                <wp14:sizeRelV relativeFrom="margin">
+                  <wp14:pctHeight>0</wp14:pctHeight>
+                </wp14:sizeRelV>
+              </wp:anchor>
+            </w:drawing>
+          </mc:Choice>
+          <mc:Fallback>
+            <w:pict>
+              <v:shapetype w14:anchorId="111A8F53" id="_x0000_t202" coordsize="21600,21600" o:spt="202" path="m,l,21600r21600,l21600,xe">
+                <v:stroke joinstyle="miter"/>
+                <v:path gradientshapeok="t" o:connecttype="rect"/>
+              </v:shapetype>
+              <v:shape id="Text Box 10" o:spid="_x0000_s1026" type="#_x0000_t202" style="position:absolute;margin-left:203.55pt;margin-top:78.15pt;width:71.95pt;height:26.55pt;rotation:90;z-index:251702272;visibility:visible;mso-wrap-style:square;mso-width-percent:0;mso-height-percent:0;mso-wrap-distance-left:9pt;mso-wrap-distance-top:0;mso-wrap-distance-right:9pt;mso-wrap-distance-bottom:0;mso-position-horizontal:absolute;mso-position-horizontal-relative:text;mso-position-vertical:absolute;mso-position-vertical-relative:text;mso-width-percent:0;mso-height-percent:0;mso-width-relative:margin;mso-height-relative:margin;v-text-anchor:top" o:gfxdata="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" filled="f" stroked="f" strokeweight=".5pt">
+                <v:textbox>
+                  <w:txbxContent>
+                    <w:p>
+                      <w:pPr>
+                        <w:jc w:val="center"/>
+                        <w:rPr>
+                          <w:rFonts w:ascii="Quicksand" w:hAnsi="Quicksand"/>
+                          <w:b/>
+                          <w:bCs/>
+                          <w:sz w:val="12"/>
+                          <w:szCs w:val="12"/>
+                        </w:rPr>
+                      </w:pPr>
+                      <w:r>
+                        <w:rPr>
+                          <w:rFonts w:ascii="Quicksand" w:hAnsi="Quicksand"/>
+                          <w:b/>
+                          <w:bCs/>
+                          <w:sz w:val="12"/>
+                          <w:szCs w:val="12"/>
+                        </w:rPr>
+                        <w:t>Geometry</w:t>
+                      </w:r>
+                      <w:r>
+                        <w:rPr>
+                          <w:rFonts w:ascii="Quicksand" w:hAnsi="Quicksand"/>
+                          <w:b/>
+                          <w:bCs/>
+                          <w:sz w:val="12"/>
+                          <w:szCs w:val="12"/>
+                        </w:rPr>
+                        <w:t xml:space="preserve"> </w:t>
+                      </w:r>
+                      <w:r>
+                        <w:rPr>
+                          <w:rFonts w:ascii="Quicksand" w:hAnsi="Quicksand"/>
+                          <w:sz w:val="12"/>
+                          <w:szCs w:val="12"/>
+                        </w:rPr>
+                        <w:t>Layer</w:t>
+                      </w:r>
+                    </w:p>
+                  </w:txbxContent>
+                </v:textbox>
+              </v:shape>
+            </w:pict>
+          </mc:Fallback>
+        </mc:AlternateContent>
+      </w:r>
+      <w:r>
+        <w:rPr>
+          <w:noProof/>
+        </w:rPr>
+        <mc:AlternateContent>
+          <mc:Choice Requires="wps">
+            <w:drawing>
+              <wp:anchor distT="0" distB="0" distL="114300" distR="114300" simplePos="0" relativeHeight="251699200" behindDoc="0" locked="0" layoutInCell="1" allowOverlap="1" wp14:anchorId="632BAEC9" wp14:editId="27D1BF8E">
+                <wp:simplePos x="0" y="0"/>
+                <wp:positionH relativeFrom="column">
+                  <wp:posOffset>2473736</wp:posOffset>
+                </wp:positionH>
+                <wp:positionV relativeFrom="paragraph">
+                  <wp:posOffset>2683510</wp:posOffset>
+                </wp:positionV>
+                <wp:extent cx="1143000" cy="338328"/>
+                <wp:effectExtent l="2540" t="0" r="2540" b="0"/>
+                <wp:wrapNone/>
+                <wp:docPr id="12" name="Text Box 12"/>
+                <wp:cNvGraphicFramePr/>
+                <a:graphic xmlns:a="http://schemas.openxmlformats.org/drawingml/2006/main">
+                  <a:graphicData uri="http://schemas.microsoft.com/office/word/2010/wordprocessingShape">
+                    <wps:wsp>
+                      <wps:cNvSpPr txBox="1"/>
+                      <wps:spPr>
+                        <a:xfrm rot="5400000">
+                          <a:off x="0" y="0"/>
+                          <a:ext cx="1143000" cy="338328"/>
+                        </a:xfrm>
+                        <a:prstGeom prst="rect">
+                          <a:avLst/>
+                        </a:prstGeom>
+                        <a:noFill/>
+                        <a:ln w="6350">
+                          <a:noFill/>
+                        </a:ln>
+                      </wps:spPr>
+                      <wps:txbx>
+                        <w:txbxContent>
+                          <w:p>
+                            <w:pPr>
+                              <w:jc w:val="center"/>
+                              <w:rPr>
+                                <w:rFonts w:ascii="Quicksand" w:hAnsi="Quicksand"/>
+                                <w:b/>
+                                <w:bCs/>
+                                <w:sz w:val="12"/>
+                                <w:szCs w:val="12"/>
+                              </w:rPr>
+                            </w:pPr>
+                            <w:r>
+                              <w:rPr>
+                                <w:rFonts w:ascii="Quicksand" w:hAnsi="Quicksand"/>
+                                <w:b/>
+                                <w:bCs/>
+                                <w:sz w:val="12"/>
+                                <w:szCs w:val="12"/>
+                              </w:rPr>
+                              <w:t xml:space="preserve">Plotting </w:t>
+                            </w:r>
+                            <w:r>
+                              <w:rPr>
+                                <w:rFonts w:ascii="Quicksand" w:hAnsi="Quicksand"/>
+                                <w:sz w:val="12"/>
+                                <w:szCs w:val="12"/>
+                              </w:rPr>
+                              <w:t>Basics</w:t>
+                            </w:r>
+                          </w:p>
+                        </w:txbxContent>
+                      </wps:txbx>
+                      <wps:bodyPr rot="0" spcFirstLastPara="0" vertOverflow="overflow" horzOverflow="overflow" vert="horz" wrap="square" lIns="91440" tIns="45720" rIns="91440" bIns="45720" numCol="1" spcCol="0" rtlCol="0" fromWordArt="0" anchor="t" anchorCtr="0" forceAA="0" compatLnSpc="1">
+                        <a:prstTxWarp prst="textNoShape">
+                          <a:avLst/>
+                        </a:prstTxWarp>
+                        <a:noAutofit/>
+                      </wps:bodyPr>
+                    </wps:wsp>
+                  </a:graphicData>
+                </a:graphic>
+                <wp14:sizeRelH relativeFrom="margin">
+                  <wp14:pctWidth>0</wp14:pctWidth>
+                </wp14:sizeRelH>
+                <wp14:sizeRelV relativeFrom="margin">
+                  <wp14:pctHeight>0</wp14:pctHeight>
+                </wp14:sizeRelV>
+              </wp:anchor>
+            </w:drawing>
+          </mc:Choice>
+          <mc:Fallback>
+            <w:pict>
+              <v:shape w14:anchorId="632BAEC9" id="Text Box 12" o:spid="_x0000_s1027" type="#_x0000_t202" style="position:absolute;margin-left:194.8pt;margin-top:211.3pt;width:90pt;height:26.65pt;rotation:90;z-index:251699200;visibility:visible;mso-wrap-style:square;mso-width-percent:0;mso-height-percent:0;mso-wrap-distance-left:9pt;mso-wrap-distance-top:0;mso-wrap-distance-right:9pt;mso-wrap-distance-bottom:0;mso-position-horizontal:absolute;mso-position-horizontal-relative:text;mso-position-vertical:absolute;mso-position-vertical-relative:text;mso-width-percent:0;mso-height-percent:0;mso-width-relative:margin;mso-height-relative:margin;v-text-anchor:top" o:gfxdata="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" filled="f" stroked="f" strokeweight=".5pt">
+                <v:textbox>
+                  <w:txbxContent>
+                    <w:p>
+                      <w:pPr>
+                        <w:jc w:val="center"/>
+                        <w:rPr>
+                          <w:rFonts w:ascii="Quicksand" w:hAnsi="Quicksand"/>
+                          <w:b/>
+                          <w:bCs/>
+                          <w:sz w:val="12"/>
+                          <w:szCs w:val="12"/>
+                        </w:rPr>
+                      </w:pPr>
+                      <w:r>
+                        <w:rPr>
+                          <w:rFonts w:ascii="Quicksand" w:hAnsi="Quicksand"/>
+                          <w:b/>
+                          <w:bCs/>
+                          <w:sz w:val="12"/>
+                          <w:szCs w:val="12"/>
+                        </w:rPr>
+                        <w:t xml:space="preserve">Plotting </w:t>
+                      </w:r>
+                      <w:r>
+                        <w:rPr>
+                          <w:rFonts w:ascii="Quicksand" w:hAnsi="Quicksand"/>
+                          <w:sz w:val="12"/>
+                          <w:szCs w:val="12"/>
+                        </w:rPr>
+                        <w:t>Basics</w:t>
+                      </w:r>
+                    </w:p>
+                  </w:txbxContent>
+                </v:textbox>
+              </v:shape>
+            </w:pict>
+          </mc:Fallback>
+        </mc:AlternateContent>
+      </w:r>
+      <w:r>
+        <w:rPr>
+          <w:noProof/>
+        </w:rPr>
         <w:drawing>
-          <wp:anchor distT="0" distB="0" distL="114300" distR="114300" simplePos="0" relativeHeight="251664384" behindDoc="0" locked="0" layoutInCell="1" allowOverlap="1" wp14:anchorId="31A6A5BA" wp14:editId="1E0160D6">
+          <wp:anchor distT="0" distB="0" distL="114300" distR="114300" simplePos="0" relativeHeight="251658240" behindDoc="0" locked="0" layoutInCell="1" allowOverlap="1" wp14:anchorId="5C51D3E7" wp14:editId="34AE64E2">
             <wp:simplePos x="0" y="0"/>
             <wp:positionH relativeFrom="column">
-              <wp:posOffset>1026795</wp:posOffset>
+              <wp:posOffset>3086100</wp:posOffset>
             </wp:positionH>
             <wp:positionV relativeFrom="paragraph">
-              <wp:posOffset>226060</wp:posOffset>
+              <wp:posOffset>2448560</wp:posOffset>
             </wp:positionV>
-            <wp:extent cx="457835" cy="457835"/>
+            <wp:extent cx="914400" cy="914400"/>
             <wp:effectExtent l="0" t="0" r="0" b="0"/>
             <wp:wrapNone/>
-            <wp:docPr id="17" name="Graphic 17" descr="Add"/>
+            <wp:docPr id="3" name="Graphic 3" descr="Presentation with bar chart"/>
             <wp:cNvGraphicFramePr>
               <a:graphicFrameLocks xmlns:a="http://schemas.openxmlformats.org/drawingml/2006/main" noChangeAspect="1"/>
             </wp:cNvGraphicFramePr>
@@ -405,70 +701,7 @@
               <a:graphicData uri="http://schemas.openxmlformats.org/drawingml/2006/picture">
                 <pic:pic xmlns:pic="http://schemas.openxmlformats.org/drawingml/2006/picture">
                   <pic:nvPicPr>
-                    <pic:cNvPr id="12" name="Add.svg"/>
-                    <pic:cNvPicPr/>
-                  </pic:nvPicPr>
-                  <pic:blipFill>
-                    <a:blip r:embed="rId15">
-                      <a:extLst>
-                        <a:ext uri="{28A0092B-C50C-407E-A947-70E740481C1C}">
-                          <a14:useLocalDpi xmlns:a14="http://schemas.microsoft.com/office/drawing/2010/main" val="0"/>
-                        </a:ext>
-                        <a:ext uri="{96DAC541-7B7A-43D3-8B79-37D633B846F1}">
-                          <asvg:svgBlip xmlns:asvg="http://schemas.microsoft.com/office/drawing/2016/SVG/main" r:embed="rId16"/>
-                        </a:ext>
-                      </a:extLst>
-                    </a:blip>
-                    <a:stretch>
-                      <a:fillRect/>
-                    </a:stretch>
-                  </pic:blipFill>
-                  <pic:spPr>
-                    <a:xfrm>
-                      <a:off x="0" y="0"/>
-                      <a:ext cx="457835" cy="457835"/>
-                    </a:xfrm>
-                    <a:prstGeom prst="rect">
-                      <a:avLst/>
-                    </a:prstGeom>
-                  </pic:spPr>
-                </pic:pic>
-              </a:graphicData>
-            </a:graphic>
-            <wp14:sizeRelH relativeFrom="page">
-              <wp14:pctWidth>0</wp14:pctWidth>
-            </wp14:sizeRelH>
-            <wp14:sizeRelV relativeFrom="page">
-              <wp14:pctHeight>0</wp14:pctHeight>
-            </wp14:sizeRelV>
-          </wp:anchor>
-        </w:drawing>
-      </w:r>
-      <w:r>
-        <w:rPr>
-          <w:noProof/>
-        </w:rPr>
-        <w:drawing>
-          <wp:anchor distT="0" distB="0" distL="114300" distR="114300" simplePos="0" relativeHeight="251663360" behindDoc="0" locked="0" layoutInCell="1" allowOverlap="1" wp14:anchorId="1D686903" wp14:editId="35ECAFDC">
-            <wp:simplePos x="0" y="0"/>
-            <wp:positionH relativeFrom="column">
-              <wp:posOffset>1601470</wp:posOffset>
-            </wp:positionH>
-            <wp:positionV relativeFrom="paragraph">
-              <wp:posOffset>0</wp:posOffset>
-            </wp:positionV>
-            <wp:extent cx="914400" cy="914400"/>
-            <wp:effectExtent l="0" t="0" r="0" b="0"/>
-            <wp:wrapNone/>
-            <wp:docPr id="2" name="Graphic 2" descr="Palette"/>
-            <wp:cNvGraphicFramePr>
-              <a:graphicFrameLocks xmlns:a="http://schemas.openxmlformats.org/drawingml/2006/main" noChangeAspect="1"/>
-            </wp:cNvGraphicFramePr>
-            <a:graphic xmlns:a="http://schemas.openxmlformats.org/drawingml/2006/main">
-              <a:graphicData uri="http://schemas.openxmlformats.org/drawingml/2006/picture">
-                <pic:pic xmlns:pic="http://schemas.openxmlformats.org/drawingml/2006/picture">
-                  <pic:nvPicPr>
-                    <pic:cNvPr id="2" name="Computer.svg"/>
+                    <pic:cNvPr id="3" name="Printer.svg"/>
                     <pic:cNvPicPr/>
                   </pic:nvPicPr>
                   <pic:blipFill>
@@ -510,20 +743,105 @@
       <w:r>
         <w:rPr>
           <w:noProof/>
+          <w:color w:val="808080" w:themeColor="background1" w:themeShade="80"/>
+        </w:rPr>
+        <mc:AlternateContent>
+          <mc:Choice Requires="wps">
+            <w:drawing>
+              <wp:anchor distT="0" distB="0" distL="114300" distR="114300" simplePos="0" relativeHeight="251700224" behindDoc="0" locked="0" layoutInCell="1" allowOverlap="1" wp14:anchorId="6BC3AA9D" wp14:editId="2160F1B8">
+                <wp:simplePos x="0" y="0"/>
+                <wp:positionH relativeFrom="column">
+                  <wp:posOffset>2281555</wp:posOffset>
+                </wp:positionH>
+                <wp:positionV relativeFrom="paragraph">
+                  <wp:posOffset>2459131</wp:posOffset>
+                </wp:positionV>
+                <wp:extent cx="1719375" cy="15651"/>
+                <wp:effectExtent l="38100" t="38100" r="52705" b="60960"/>
+                <wp:wrapNone/>
+                <wp:docPr id="8" name="Straight Connector 8"/>
+                <wp:cNvGraphicFramePr/>
+                <a:graphic xmlns:a="http://schemas.openxmlformats.org/drawingml/2006/main">
+                  <a:graphicData uri="http://schemas.microsoft.com/office/word/2010/wordprocessingShape">
+                    <wps:wsp>
+                      <wps:cNvCnPr/>
+                      <wps:spPr>
+                        <a:xfrm>
+                          <a:off x="0" y="0"/>
+                          <a:ext cx="1719375" cy="15651"/>
+                        </a:xfrm>
+                        <a:prstGeom prst="line">
+                          <a:avLst/>
+                        </a:prstGeom>
+                        <a:ln w="38100">
+                          <a:solidFill>
+                            <a:schemeClr val="bg1">
+                              <a:lumMod val="65000"/>
+                            </a:schemeClr>
+                          </a:solidFill>
+                        </a:ln>
+                        <a:effectLst>
+                          <a:outerShdw blurRad="25400" dist="12700" dir="5400000" algn="ctr" rotWithShape="0">
+                            <a:schemeClr val="bg1">
+                              <a:lumMod val="65000"/>
+                            </a:schemeClr>
+                          </a:outerShdw>
+                        </a:effectLst>
+                      </wps:spPr>
+                      <wps:style>
+                        <a:lnRef idx="1">
+                          <a:schemeClr val="accent1"/>
+                        </a:lnRef>
+                        <a:fillRef idx="0">
+                          <a:schemeClr val="accent1"/>
+                        </a:fillRef>
+                        <a:effectRef idx="0">
+                          <a:schemeClr val="accent1"/>
+                        </a:effectRef>
+                        <a:fontRef idx="minor">
+                          <a:schemeClr val="tx1"/>
+                        </a:fontRef>
+                      </wps:style>
+                      <wps:bodyPr/>
+                    </wps:wsp>
+                  </a:graphicData>
+                </a:graphic>
+                <wp14:sizeRelH relativeFrom="margin">
+                  <wp14:pctWidth>0</wp14:pctWidth>
+                </wp14:sizeRelH>
+                <wp14:sizeRelV relativeFrom="margin">
+                  <wp14:pctHeight>0</wp14:pctHeight>
+                </wp14:sizeRelV>
+              </wp:anchor>
+            </w:drawing>
+          </mc:Choice>
+          <mc:Fallback>
+            <w:pict>
+              <v:line w14:anchorId="01C7EFBA" id="Straight Connector 8" o:spid="_x0000_s1026" style="position:absolute;z-index:251700224;visibility:visible;mso-wrap-style:square;mso-width-percent:0;mso-height-percent:0;mso-wrap-distance-left:9pt;mso-wrap-distance-top:0;mso-wrap-distance-right:9pt;mso-wrap-distance-bottom:0;mso-position-horizontal:absolute;mso-position-horizontal-relative:text;mso-position-vertical:absolute;mso-position-vertical-relative:text;mso-width-percent:0;mso-height-percent:0;mso-width-relative:margin;mso-height-relative:margin" from="179.65pt,193.65pt" to="315.05pt,194.9pt" o:gfxdata="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" strokecolor="#a5a5a5 [2092]" strokeweight="3pt">
+                <v:stroke joinstyle="miter"/>
+                <v:shadow on="t" color="#a5a5a5 [2092]" offset="0,1pt"/>
+              </v:line>
+            </w:pict>
+          </mc:Fallback>
+        </mc:AlternateContent>
+      </w:r>
+      <w:r>
+        <w:rPr>
+          <w:noProof/>
         </w:rPr>
         <w:drawing>
-          <wp:anchor distT="0" distB="0" distL="114300" distR="114300" simplePos="0" relativeHeight="251682816" behindDoc="1" locked="0" layoutInCell="1" allowOverlap="1" wp14:anchorId="188FE6FA" wp14:editId="06D3F319">
+          <wp:anchor distT="0" distB="0" distL="114300" distR="114300" simplePos="0" relativeHeight="251664384" behindDoc="0" locked="0" layoutInCell="1" allowOverlap="1" wp14:anchorId="31A6A5BA" wp14:editId="1F25DB7D">
             <wp:simplePos x="0" y="0"/>
             <wp:positionH relativeFrom="column">
-              <wp:posOffset>0</wp:posOffset>
+              <wp:posOffset>1907129</wp:posOffset>
             </wp:positionH>
             <wp:positionV relativeFrom="paragraph">
-              <wp:posOffset>0</wp:posOffset>
+              <wp:posOffset>1903730</wp:posOffset>
             </wp:positionV>
-            <wp:extent cx="914400" cy="914400"/>
-            <wp:effectExtent l="0" t="0" r="0" b="0"/>
+            <wp:extent cx="319530" cy="319530"/>
+            <wp:effectExtent l="38100" t="19050" r="0" b="42545"/>
             <wp:wrapNone/>
-            <wp:docPr id="30" name="Graphic 30" descr="Database"/>
+            <wp:docPr id="17" name="Graphic 17" descr="Add"/>
             <wp:cNvGraphicFramePr>
               <a:graphicFrameLocks xmlns:a="http://schemas.openxmlformats.org/drawingml/2006/main" noChangeAspect="1"/>
             </wp:cNvGraphicFramePr>
@@ -531,11 +849,11 @@
               <a:graphicData uri="http://schemas.openxmlformats.org/drawingml/2006/picture">
                 <pic:pic xmlns:pic="http://schemas.openxmlformats.org/drawingml/2006/picture">
                   <pic:nvPicPr>
-                    <pic:cNvPr id="30" name="Chat.svg"/>
+                    <pic:cNvPr id="12" name="Add.svg"/>
                     <pic:cNvPicPr/>
                   </pic:nvPicPr>
                   <pic:blipFill>
-                    <a:blip r:embed="rId19">
+                    <a:blip r:embed="rId19" cstate="print">
                       <a:extLst>
                         <a:ext uri="{28A0092B-C50C-407E-A947-70E740481C1C}">
                           <a14:useLocalDpi xmlns:a14="http://schemas.microsoft.com/office/drawing/2010/main" val="0"/>
@@ -552,11 +870,18 @@
                   <pic:spPr>
                     <a:xfrm>
                       <a:off x="0" y="0"/>
-                      <a:ext cx="914400" cy="914400"/>
+                      <a:ext cx="319530" cy="319530"/>
                     </a:xfrm>
                     <a:prstGeom prst="rect">
                       <a:avLst/>
                     </a:prstGeom>
+                    <a:effectLst>
+                      <a:outerShdw blurRad="25400" dist="12700" dir="5400000" algn="ctr" rotWithShape="0">
+                        <a:schemeClr val="bg1">
+                          <a:lumMod val="65000"/>
+                        </a:schemeClr>
+                      </a:outerShdw>
+                    </a:effectLst>
                   </pic:spPr>
                 </pic:pic>
               </a:graphicData>
@@ -570,25 +895,285 @@
           </wp:anchor>
         </w:drawing>
       </w:r>
-    </w:p>
-    <w:p>
+      <w:r>
+        <w:rPr>
+          <w:noProof/>
+        </w:rPr>
+        <mc:AlternateContent>
+          <mc:Choice Requires="wps">
+            <w:drawing>
+              <wp:anchor distT="0" distB="0" distL="114300" distR="114300" simplePos="0" relativeHeight="251684864" behindDoc="0" locked="0" layoutInCell="1" allowOverlap="1" wp14:anchorId="63D40DD5" wp14:editId="2E20E97A">
+                <wp:simplePos x="0" y="0"/>
+                <wp:positionH relativeFrom="column">
+                  <wp:posOffset>2594293</wp:posOffset>
+                </wp:positionH>
+                <wp:positionV relativeFrom="paragraph">
+                  <wp:posOffset>1907857</wp:posOffset>
+                </wp:positionV>
+                <wp:extent cx="908050" cy="325755"/>
+                <wp:effectExtent l="5397" t="0" r="0" b="0"/>
+                <wp:wrapNone/>
+                <wp:docPr id="1" name="Text Box 1"/>
+                <wp:cNvGraphicFramePr/>
+                <a:graphic xmlns:a="http://schemas.openxmlformats.org/drawingml/2006/main">
+                  <a:graphicData uri="http://schemas.microsoft.com/office/word/2010/wordprocessingShape">
+                    <wps:wsp>
+                      <wps:cNvSpPr txBox="1"/>
+                      <wps:spPr>
+                        <a:xfrm rot="5400000">
+                          <a:off x="0" y="0"/>
+                          <a:ext cx="908050" cy="325755"/>
+                        </a:xfrm>
+                        <a:prstGeom prst="rect">
+                          <a:avLst/>
+                        </a:prstGeom>
+                        <a:noFill/>
+                        <a:ln w="6350">
+                          <a:noFill/>
+                        </a:ln>
+                      </wps:spPr>
+                      <wps:txbx>
+                        <w:txbxContent>
+                          <w:p>
+                            <w:pPr>
+                              <w:jc w:val="center"/>
+                              <w:rPr>
+                                <w:rFonts w:ascii="Quicksand" w:hAnsi="Quicksand"/>
+                                <w:b/>
+                                <w:bCs/>
+                                <w:sz w:val="12"/>
+                                <w:szCs w:val="12"/>
+                              </w:rPr>
+                            </w:pPr>
+                            <w:r>
+                              <w:rPr>
+                                <w:rFonts w:ascii="Quicksand" w:hAnsi="Quicksand"/>
+                                <w:b/>
+                                <w:bCs/>
+                                <w:sz w:val="12"/>
+                                <w:szCs w:val="12"/>
+                              </w:rPr>
+                              <w:t xml:space="preserve">Aesthetics </w:t>
+                            </w:r>
+                            <w:r>
+                              <w:rPr>
+                                <w:rFonts w:ascii="Quicksand" w:hAnsi="Quicksand"/>
+                                <w:sz w:val="12"/>
+                                <w:szCs w:val="12"/>
+                              </w:rPr>
+                              <w:t>Layer</w:t>
+                            </w:r>
+                          </w:p>
+                        </w:txbxContent>
+                      </wps:txbx>
+                      <wps:bodyPr rot="0" spcFirstLastPara="0" vertOverflow="overflow" horzOverflow="overflow" vert="horz" wrap="square" lIns="91440" tIns="45720" rIns="91440" bIns="45720" numCol="1" spcCol="0" rtlCol="0" fromWordArt="0" anchor="t" anchorCtr="0" forceAA="0" compatLnSpc="1">
+                        <a:prstTxWarp prst="textNoShape">
+                          <a:avLst/>
+                        </a:prstTxWarp>
+                        <a:noAutofit/>
+                      </wps:bodyPr>
+                    </wps:wsp>
+                  </a:graphicData>
+                </a:graphic>
+                <wp14:sizeRelH relativeFrom="margin">
+                  <wp14:pctWidth>0</wp14:pctWidth>
+                </wp14:sizeRelH>
+                <wp14:sizeRelV relativeFrom="margin">
+                  <wp14:pctHeight>0</wp14:pctHeight>
+                </wp14:sizeRelV>
+              </wp:anchor>
+            </w:drawing>
+          </mc:Choice>
+          <mc:Fallback>
+            <w:pict>
+              <v:shape w14:anchorId="63D40DD5" id="Text Box 1" o:spid="_x0000_s1028" type="#_x0000_t202" style="position:absolute;margin-left:204.3pt;margin-top:150.2pt;width:71.5pt;height:25.65pt;rotation:90;z-index:251684864;visibility:visible;mso-wrap-style:square;mso-width-percent:0;mso-height-percent:0;mso-wrap-distance-left:9pt;mso-wrap-distance-top:0;mso-wrap-distance-right:9pt;mso-wrap-distance-bottom:0;mso-position-horizontal:absolute;mso-position-horizontal-relative:text;mso-position-vertical:absolute;mso-position-vertical-relative:text;mso-width-percent:0;mso-height-percent:0;mso-width-relative:margin;mso-height-relative:margin;v-text-anchor:top" o:gfxdata="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" filled="f" stroked="f" strokeweight=".5pt">
+                <v:textbox>
+                  <w:txbxContent>
+                    <w:p>
+                      <w:pPr>
+                        <w:jc w:val="center"/>
+                        <w:rPr>
+                          <w:rFonts w:ascii="Quicksand" w:hAnsi="Quicksand"/>
+                          <w:b/>
+                          <w:bCs/>
+                          <w:sz w:val="12"/>
+                          <w:szCs w:val="12"/>
+                        </w:rPr>
+                      </w:pPr>
+                      <w:r>
+                        <w:rPr>
+                          <w:rFonts w:ascii="Quicksand" w:hAnsi="Quicksand"/>
+                          <w:b/>
+                          <w:bCs/>
+                          <w:sz w:val="12"/>
+                          <w:szCs w:val="12"/>
+                        </w:rPr>
+                        <w:t xml:space="preserve">Aesthetics </w:t>
+                      </w:r>
+                      <w:r>
+                        <w:rPr>
+                          <w:rFonts w:ascii="Quicksand" w:hAnsi="Quicksand"/>
+                          <w:sz w:val="12"/>
+                          <w:szCs w:val="12"/>
+                        </w:rPr>
+                        <w:t>Layer</w:t>
+                      </w:r>
+                    </w:p>
+                  </w:txbxContent>
+                </v:textbox>
+              </v:shape>
+            </w:pict>
+          </mc:Fallback>
+        </mc:AlternateContent>
+      </w:r>
+      <w:r>
+        <w:rPr>
+          <w:noProof/>
+        </w:rPr>
+        <mc:AlternateContent>
+          <mc:Choice Requires="wps">
+            <w:drawing>
+              <wp:anchor distT="0" distB="0" distL="114300" distR="114300" simplePos="0" relativeHeight="251668480" behindDoc="0" locked="0" layoutInCell="1" allowOverlap="1" wp14:anchorId="67B2E10F" wp14:editId="632D3385">
+                <wp:simplePos x="0" y="0"/>
+                <wp:positionH relativeFrom="column">
+                  <wp:posOffset>1788795</wp:posOffset>
+                </wp:positionH>
+                <wp:positionV relativeFrom="paragraph">
+                  <wp:posOffset>1796415</wp:posOffset>
+                </wp:positionV>
+                <wp:extent cx="913130" cy="342900"/>
+                <wp:effectExtent l="0" t="0" r="635" b="0"/>
+                <wp:wrapNone/>
+                <wp:docPr id="18" name="Text Box 18"/>
+                <wp:cNvGraphicFramePr/>
+                <a:graphic xmlns:a="http://schemas.openxmlformats.org/drawingml/2006/main">
+                  <a:graphicData uri="http://schemas.microsoft.com/office/word/2010/wordprocessingShape">
+                    <wps:wsp>
+                      <wps:cNvSpPr txBox="1"/>
+                      <wps:spPr>
+                        <a:xfrm rot="5400000">
+                          <a:off x="0" y="0"/>
+                          <a:ext cx="913130" cy="342900"/>
+                        </a:xfrm>
+                        <a:prstGeom prst="rect">
+                          <a:avLst/>
+                        </a:prstGeom>
+                        <a:noFill/>
+                        <a:ln w="6350">
+                          <a:noFill/>
+                        </a:ln>
+                      </wps:spPr>
+                      <wps:txbx>
+                        <w:txbxContent>
+                          <w:p>
+                            <w:pPr>
+                              <w:jc w:val="center"/>
+                              <w:rPr>
+                                <w:rFonts w:ascii="Quicksand" w:hAnsi="Quicksand"/>
+                                <w:b/>
+                                <w:bCs/>
+                                <w:sz w:val="12"/>
+                                <w:szCs w:val="12"/>
+                              </w:rPr>
+                            </w:pPr>
+                            <w:r>
+                              <w:rPr>
+                                <w:rFonts w:ascii="Quicksand" w:hAnsi="Quicksand"/>
+                                <w:b/>
+                                <w:bCs/>
+                                <w:sz w:val="12"/>
+                                <w:szCs w:val="12"/>
+                              </w:rPr>
+                              <w:t xml:space="preserve">Data </w:t>
+                            </w:r>
+                            <w:r>
+                              <w:rPr>
+                                <w:rFonts w:ascii="Quicksand" w:hAnsi="Quicksand"/>
+                                <w:sz w:val="12"/>
+                                <w:szCs w:val="12"/>
+                              </w:rPr>
+                              <w:t>Layer</w:t>
+                            </w:r>
+                          </w:p>
+                        </w:txbxContent>
+                      </wps:txbx>
+                      <wps:bodyPr rot="0" spcFirstLastPara="0" vertOverflow="overflow" horzOverflow="overflow" vert="horz" wrap="square" lIns="91440" tIns="45720" rIns="91440" bIns="45720" numCol="1" spcCol="0" rtlCol="0" fromWordArt="0" anchor="t" anchorCtr="0" forceAA="0" compatLnSpc="1">
+                        <a:prstTxWarp prst="textNoShape">
+                          <a:avLst/>
+                        </a:prstTxWarp>
+                        <a:noAutofit/>
+                      </wps:bodyPr>
+                    </wps:wsp>
+                  </a:graphicData>
+                </a:graphic>
+                <wp14:sizeRelH relativeFrom="margin">
+                  <wp14:pctWidth>0</wp14:pctWidth>
+                </wp14:sizeRelH>
+                <wp14:sizeRelV relativeFrom="margin">
+                  <wp14:pctHeight>0</wp14:pctHeight>
+                </wp14:sizeRelV>
+              </wp:anchor>
+            </w:drawing>
+          </mc:Choice>
+          <mc:Fallback>
+            <w:pict>
+              <v:shape w14:anchorId="67B2E10F" id="Text Box 18" o:spid="_x0000_s1029" type="#_x0000_t202" style="position:absolute;margin-left:140.85pt;margin-top:141.45pt;width:71.9pt;height:27pt;rotation:90;z-index:251668480;visibility:visible;mso-wrap-style:square;mso-width-percent:0;mso-height-percent:0;mso-wrap-distance-left:9pt;mso-wrap-distance-top:0;mso-wrap-distance-right:9pt;mso-wrap-distance-bottom:0;mso-position-horizontal:absolute;mso-position-horizontal-relative:text;mso-position-vertical:absolute;mso-position-vertical-relative:text;mso-width-percent:0;mso-height-percent:0;mso-width-relative:margin;mso-height-relative:margin;v-text-anchor:top" o:gfxdata="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" filled="f" stroked="f" strokeweight=".5pt">
+                <v:textbox>
+                  <w:txbxContent>
+                    <w:p>
+                      <w:pPr>
+                        <w:jc w:val="center"/>
+                        <w:rPr>
+                          <w:rFonts w:ascii="Quicksand" w:hAnsi="Quicksand"/>
+                          <w:b/>
+                          <w:bCs/>
+                          <w:sz w:val="12"/>
+                          <w:szCs w:val="12"/>
+                        </w:rPr>
+                      </w:pPr>
+                      <w:r>
+                        <w:rPr>
+                          <w:rFonts w:ascii="Quicksand" w:hAnsi="Quicksand"/>
+                          <w:b/>
+                          <w:bCs/>
+                          <w:sz w:val="12"/>
+                          <w:szCs w:val="12"/>
+                        </w:rPr>
+                        <w:t xml:space="preserve">Data </w:t>
+                      </w:r>
+                      <w:r>
+                        <w:rPr>
+                          <w:rFonts w:ascii="Quicksand" w:hAnsi="Quicksand"/>
+                          <w:sz w:val="12"/>
+                          <w:szCs w:val="12"/>
+                        </w:rPr>
+                        <w:t>Layer</w:t>
+                      </w:r>
+                    </w:p>
+                  </w:txbxContent>
+                </v:textbox>
+              </v:shape>
+            </w:pict>
+          </mc:Fallback>
+        </mc:AlternateContent>
+      </w:r>
       <w:r>
         <w:rPr>
           <w:noProof/>
         </w:rPr>
         <w:drawing>
-          <wp:anchor distT="0" distB="0" distL="114300" distR="114300" simplePos="0" relativeHeight="251693056" behindDoc="0" locked="0" layoutInCell="1" allowOverlap="1" wp14:anchorId="2D696937" wp14:editId="0D382FD1">
+          <wp:anchor distT="0" distB="0" distL="114300" distR="114300" simplePos="0" relativeHeight="251663360" behindDoc="0" locked="0" layoutInCell="1" allowOverlap="1" wp14:anchorId="1D686903" wp14:editId="00C32742">
             <wp:simplePos x="0" y="0"/>
             <wp:positionH relativeFrom="column">
-              <wp:posOffset>3660140</wp:posOffset>
+              <wp:posOffset>3081476</wp:posOffset>
             </wp:positionH>
             <wp:positionV relativeFrom="paragraph">
-              <wp:posOffset>168833</wp:posOffset>
+              <wp:posOffset>1600835</wp:posOffset>
             </wp:positionV>
-            <wp:extent cx="457200" cy="457200"/>
+            <wp:extent cx="913336" cy="913791"/>
             <wp:effectExtent l="0" t="0" r="0" b="0"/>
             <wp:wrapNone/>
-            <wp:docPr id="7" name="Graphic 7" descr="North America"/>
+            <wp:docPr id="2" name="Graphic 2" descr="Palette"/>
             <wp:cNvGraphicFramePr>
               <a:graphicFrameLocks xmlns:a="http://schemas.openxmlformats.org/drawingml/2006/main" noChangeAspect="1"/>
             </wp:cNvGraphicFramePr>
@@ -617,7 +1202,7 @@
                   <pic:spPr>
                     <a:xfrm>
                       <a:off x="0" y="0"/>
-                      <a:ext cx="457200" cy="457200"/>
+                      <a:ext cx="916714" cy="917170"/>
                     </a:xfrm>
                     <a:prstGeom prst="rect">
                       <a:avLst/>
@@ -635,488 +1220,69 @@
           </wp:anchor>
         </w:drawing>
       </w:r>
-    </w:p>
-    <w:p/>
-    <w:p>
       <w:r>
         <w:rPr>
           <w:noProof/>
         </w:rPr>
-        <mc:AlternateContent>
-          <mc:Choice Requires="wps">
-            <w:drawing>
-              <wp:anchor distT="0" distB="0" distL="114300" distR="114300" simplePos="0" relativeHeight="251699200" behindDoc="0" locked="0" layoutInCell="1" allowOverlap="1" wp14:anchorId="632BAEC9" wp14:editId="441388FC">
-                <wp:simplePos x="0" y="0"/>
-                <wp:positionH relativeFrom="column">
-                  <wp:posOffset>4800523</wp:posOffset>
-                </wp:positionH>
-                <wp:positionV relativeFrom="paragraph">
-                  <wp:posOffset>59055</wp:posOffset>
-                </wp:positionV>
-                <wp:extent cx="913765" cy="337185"/>
-                <wp:effectExtent l="0" t="0" r="635" b="5715"/>
-                <wp:wrapNone/>
-                <wp:docPr id="12" name="Text Box 12"/>
-                <wp:cNvGraphicFramePr/>
-                <a:graphic xmlns:a="http://schemas.openxmlformats.org/drawingml/2006/main">
-                  <a:graphicData uri="http://schemas.microsoft.com/office/word/2010/wordprocessingShape">
-                    <wps:wsp>
-                      <wps:cNvSpPr txBox="1"/>
-                      <wps:spPr>
-                        <a:xfrm>
-                          <a:off x="0" y="0"/>
-                          <a:ext cx="913765" cy="337185"/>
-                        </a:xfrm>
-                        <a:prstGeom prst="rect">
-                          <a:avLst/>
-                        </a:prstGeom>
-                        <a:solidFill>
-                          <a:schemeClr val="lt1"/>
-                        </a:solidFill>
-                        <a:ln w="6350">
-                          <a:noFill/>
-                        </a:ln>
-                      </wps:spPr>
-                      <wps:txbx>
-                        <w:txbxContent>
-                          <w:p>
-                            <w:pPr>
-                              <w:jc w:val="center"/>
-                              <w:rPr>
-                                <w:rFonts w:ascii="Quicksand" w:hAnsi="Quicksand"/>
-                                <w:b/>
-                                <w:bCs/>
-                                <w:sz w:val="12"/>
-                                <w:szCs w:val="12"/>
-                              </w:rPr>
-                            </w:pPr>
-                            <w:r>
-                              <w:rPr>
-                                <w:rFonts w:ascii="Quicksand" w:hAnsi="Quicksand"/>
-                                <w:b/>
-                                <w:bCs/>
-                                <w:sz w:val="12"/>
-                                <w:szCs w:val="12"/>
-                              </w:rPr>
-                              <w:t>Complete Graphic</w:t>
-                            </w:r>
-                          </w:p>
-                        </w:txbxContent>
-                      </wps:txbx>
-                      <wps:bodyPr rot="0" spcFirstLastPara="0" vertOverflow="overflow" horzOverflow="overflow" vert="horz" wrap="square" lIns="91440" tIns="45720" rIns="91440" bIns="45720" numCol="1" spcCol="0" rtlCol="0" fromWordArt="0" anchor="t" anchorCtr="0" forceAA="0" compatLnSpc="1">
-                        <a:prstTxWarp prst="textNoShape">
-                          <a:avLst/>
-                        </a:prstTxWarp>
-                        <a:noAutofit/>
-                      </wps:bodyPr>
-                    </wps:wsp>
-                  </a:graphicData>
-                </a:graphic>
-                <wp14:sizeRelH relativeFrom="margin">
-                  <wp14:pctWidth>0</wp14:pctWidth>
-                </wp14:sizeRelH>
-                <wp14:sizeRelV relativeFrom="margin">
-                  <wp14:pctHeight>0</wp14:pctHeight>
-                </wp14:sizeRelV>
-              </wp:anchor>
-            </w:drawing>
-          </mc:Choice>
-          <mc:Fallback>
-            <w:pict>
-              <v:shapetype w14:anchorId="632BAEC9" id="_x0000_t202" coordsize="21600,21600" o:spt="202" path="m,l,21600r21600,l21600,xe">
-                <v:stroke joinstyle="miter"/>
-                <v:path gradientshapeok="t" o:connecttype="rect"/>
-              </v:shapetype>
-              <v:shape id="Text Box 12" o:spid="_x0000_s1026" type="#_x0000_t202" style="position:absolute;margin-left:378pt;margin-top:4.65pt;width:71.95pt;height:26.55pt;z-index:251699200;visibility:visible;mso-wrap-style:square;mso-width-percent:0;mso-height-percent:0;mso-wrap-distance-left:9pt;mso-wrap-distance-top:0;mso-wrap-distance-right:9pt;mso-wrap-distance-bottom:0;mso-position-horizontal:absolute;mso-position-horizontal-relative:text;mso-position-vertical:absolute;mso-position-vertical-relative:text;mso-width-percent:0;mso-height-percent:0;mso-width-relative:margin;mso-height-relative:margin;v-text-anchor:top" o:gfxdata="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" fillcolor="white [3201]" stroked="f" strokeweight=".5pt">
-                <v:textbox>
-                  <w:txbxContent>
-                    <w:p>
-                      <w:pPr>
-                        <w:jc w:val="center"/>
-                        <w:rPr>
-                          <w:rFonts w:ascii="Quicksand" w:hAnsi="Quicksand"/>
-                          <w:b/>
-                          <w:bCs/>
-                          <w:sz w:val="12"/>
-                          <w:szCs w:val="12"/>
-                        </w:rPr>
-                      </w:pPr>
-                      <w:r>
-                        <w:rPr>
-                          <w:rFonts w:ascii="Quicksand" w:hAnsi="Quicksand"/>
-                          <w:b/>
-                          <w:bCs/>
-                          <w:sz w:val="12"/>
-                          <w:szCs w:val="12"/>
-                        </w:rPr>
-                        <w:t>Complete Graphic</w:t>
-                      </w:r>
-                    </w:p>
-                  </w:txbxContent>
-                </v:textbox>
-              </v:shape>
-            </w:pict>
-          </mc:Fallback>
-        </mc:AlternateContent>
+        <w:drawing>
+          <wp:anchor distT="0" distB="0" distL="114300" distR="114300" simplePos="0" relativeHeight="251682816" behindDoc="1" locked="0" layoutInCell="1" allowOverlap="1" wp14:anchorId="188FE6FA" wp14:editId="5E6B7E05">
+            <wp:simplePos x="0" y="0"/>
+            <wp:positionH relativeFrom="column">
+              <wp:posOffset>2171777</wp:posOffset>
+            </wp:positionH>
+            <wp:positionV relativeFrom="paragraph">
+              <wp:posOffset>1602388</wp:posOffset>
+            </wp:positionV>
+            <wp:extent cx="913765" cy="913765"/>
+            <wp:effectExtent l="0" t="0" r="0" b="0"/>
+            <wp:wrapNone/>
+            <wp:docPr id="30" name="Graphic 30" descr="Database"/>
+            <wp:cNvGraphicFramePr>
+              <a:graphicFrameLocks xmlns:a="http://schemas.openxmlformats.org/drawingml/2006/main" noChangeAspect="1"/>
+            </wp:cNvGraphicFramePr>
+            <a:graphic xmlns:a="http://schemas.openxmlformats.org/drawingml/2006/main">
+              <a:graphicData uri="http://schemas.openxmlformats.org/drawingml/2006/picture">
+                <pic:pic xmlns:pic="http://schemas.openxmlformats.org/drawingml/2006/picture">
+                  <pic:nvPicPr>
+                    <pic:cNvPr id="30" name="Chat.svg"/>
+                    <pic:cNvPicPr/>
+                  </pic:nvPicPr>
+                  <pic:blipFill>
+                    <a:blip r:embed="rId23">
+                      <a:extLst>
+                        <a:ext uri="{28A0092B-C50C-407E-A947-70E740481C1C}">
+                          <a14:useLocalDpi xmlns:a14="http://schemas.microsoft.com/office/drawing/2010/main" val="0"/>
+                        </a:ext>
+                        <a:ext uri="{96DAC541-7B7A-43D3-8B79-37D633B846F1}">
+                          <asvg:svgBlip xmlns:asvg="http://schemas.microsoft.com/office/drawing/2016/SVG/main" r:embed="rId24"/>
+                        </a:ext>
+                      </a:extLst>
+                    </a:blip>
+                    <a:stretch>
+                      <a:fillRect/>
+                    </a:stretch>
+                  </pic:blipFill>
+                  <pic:spPr>
+                    <a:xfrm>
+                      <a:off x="0" y="0"/>
+                      <a:ext cx="913765" cy="913765"/>
+                    </a:xfrm>
+                    <a:prstGeom prst="rect">
+                      <a:avLst/>
+                    </a:prstGeom>
+                  </pic:spPr>
+                </pic:pic>
+              </a:graphicData>
+            </a:graphic>
+            <wp14:sizeRelH relativeFrom="page">
+              <wp14:pctWidth>0</wp14:pctWidth>
+            </wp14:sizeRelH>
+            <wp14:sizeRelV relativeFrom="page">
+              <wp14:pctHeight>0</wp14:pctHeight>
+            </wp14:sizeRelV>
+          </wp:anchor>
+        </w:drawing>
       </w:r>
-      <w:r>
-        <w:rPr>
-          <w:noProof/>
-        </w:rPr>
-        <mc:AlternateContent>
-          <mc:Choice Requires="wps">
-            <w:drawing>
-              <wp:anchor distT="0" distB="0" distL="114300" distR="114300" simplePos="0" relativeHeight="251697152" behindDoc="0" locked="0" layoutInCell="1" allowOverlap="1" wp14:anchorId="224BB364" wp14:editId="74F8EFDE">
-                <wp:simplePos x="0" y="0"/>
-                <wp:positionH relativeFrom="column">
-                  <wp:posOffset>3200400</wp:posOffset>
-                </wp:positionH>
-                <wp:positionV relativeFrom="paragraph">
-                  <wp:posOffset>55168</wp:posOffset>
-                </wp:positionV>
-                <wp:extent cx="913765" cy="337185"/>
-                <wp:effectExtent l="0" t="0" r="635" b="5715"/>
-                <wp:wrapNone/>
-                <wp:docPr id="11" name="Text Box 11"/>
-                <wp:cNvGraphicFramePr/>
-                <a:graphic xmlns:a="http://schemas.openxmlformats.org/drawingml/2006/main">
-                  <a:graphicData uri="http://schemas.microsoft.com/office/word/2010/wordprocessingShape">
-                    <wps:wsp>
-                      <wps:cNvSpPr txBox="1"/>
-                      <wps:spPr>
-                        <a:xfrm>
-                          <a:off x="0" y="0"/>
-                          <a:ext cx="913765" cy="337185"/>
-                        </a:xfrm>
-                        <a:prstGeom prst="rect">
-                          <a:avLst/>
-                        </a:prstGeom>
-                        <a:solidFill>
-                          <a:schemeClr val="lt1"/>
-                        </a:solidFill>
-                        <a:ln w="6350">
-                          <a:noFill/>
-                        </a:ln>
-                      </wps:spPr>
-                      <wps:txbx>
-                        <w:txbxContent>
-                          <w:p>
-                            <w:pPr>
-                              <w:jc w:val="center"/>
-                              <w:rPr>
-                                <w:rFonts w:ascii="Quicksand" w:hAnsi="Quicksand"/>
-                                <w:b/>
-                                <w:bCs/>
-                                <w:sz w:val="12"/>
-                                <w:szCs w:val="12"/>
-                              </w:rPr>
-                            </w:pPr>
-                            <w:r>
-                              <w:rPr>
-                                <w:rFonts w:ascii="Quicksand" w:hAnsi="Quicksand"/>
-                                <w:b/>
-                                <w:bCs/>
-                                <w:sz w:val="12"/>
-                                <w:szCs w:val="12"/>
-                              </w:rPr>
-                              <w:t>Geometry Layer</w:t>
-                            </w:r>
-                          </w:p>
-                        </w:txbxContent>
-                      </wps:txbx>
-                      <wps:bodyPr rot="0" spcFirstLastPara="0" vertOverflow="overflow" horzOverflow="overflow" vert="horz" wrap="square" lIns="91440" tIns="45720" rIns="91440" bIns="45720" numCol="1" spcCol="0" rtlCol="0" fromWordArt="0" anchor="t" anchorCtr="0" forceAA="0" compatLnSpc="1">
-                        <a:prstTxWarp prst="textNoShape">
-                          <a:avLst/>
-                        </a:prstTxWarp>
-                        <a:noAutofit/>
-                      </wps:bodyPr>
-                    </wps:wsp>
-                  </a:graphicData>
-                </a:graphic>
-                <wp14:sizeRelH relativeFrom="margin">
-                  <wp14:pctWidth>0</wp14:pctWidth>
-                </wp14:sizeRelH>
-                <wp14:sizeRelV relativeFrom="margin">
-                  <wp14:pctHeight>0</wp14:pctHeight>
-                </wp14:sizeRelV>
-              </wp:anchor>
-            </w:drawing>
-          </mc:Choice>
-          <mc:Fallback>
-            <w:pict>
-              <v:shape w14:anchorId="224BB364" id="Text Box 11" o:spid="_x0000_s1027" type="#_x0000_t202" style="position:absolute;margin-left:252pt;margin-top:4.35pt;width:71.95pt;height:26.55pt;z-index:251697152;visibility:visible;mso-wrap-style:square;mso-width-percent:0;mso-height-percent:0;mso-wrap-distance-left:9pt;mso-wrap-distance-top:0;mso-wrap-distance-right:9pt;mso-wrap-distance-bottom:0;mso-position-horizontal:absolute;mso-position-horizontal-relative:text;mso-position-vertical:absolute;mso-position-vertical-relative:text;mso-width-percent:0;mso-height-percent:0;mso-width-relative:margin;mso-height-relative:margin;v-text-anchor:top" o:gfxdata="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" fillcolor="white [3201]" stroked="f" strokeweight=".5pt">
-                <v:textbox>
-                  <w:txbxContent>
-                    <w:p>
-                      <w:pPr>
-                        <w:jc w:val="center"/>
-                        <w:rPr>
-                          <w:rFonts w:ascii="Quicksand" w:hAnsi="Quicksand"/>
-                          <w:b/>
-                          <w:bCs/>
-                          <w:sz w:val="12"/>
-                          <w:szCs w:val="12"/>
-                        </w:rPr>
-                      </w:pPr>
-                      <w:r>
-                        <w:rPr>
-                          <w:rFonts w:ascii="Quicksand" w:hAnsi="Quicksand"/>
-                          <w:b/>
-                          <w:bCs/>
-                          <w:sz w:val="12"/>
-                          <w:szCs w:val="12"/>
-                        </w:rPr>
-                        <w:t>Geometry Layer</w:t>
-                      </w:r>
-                    </w:p>
-                  </w:txbxContent>
-                </v:textbox>
-              </v:shape>
-            </w:pict>
-          </mc:Fallback>
-        </mc:AlternateContent>
-      </w:r>
-      <w:r>
-        <w:rPr>
-          <w:noProof/>
-        </w:rPr>
-        <mc:AlternateContent>
-          <mc:Choice Requires="wps">
-            <w:drawing>
-              <wp:anchor distT="0" distB="0" distL="114300" distR="114300" simplePos="0" relativeHeight="251668480" behindDoc="0" locked="0" layoutInCell="1" allowOverlap="1" wp14:anchorId="67B2E10F" wp14:editId="1DC24186">
-                <wp:simplePos x="0" y="0"/>
-                <wp:positionH relativeFrom="column">
-                  <wp:posOffset>0</wp:posOffset>
-                </wp:positionH>
-                <wp:positionV relativeFrom="paragraph">
-                  <wp:posOffset>57785</wp:posOffset>
-                </wp:positionV>
-                <wp:extent cx="913765" cy="342900"/>
-                <wp:effectExtent l="0" t="0" r="635" b="0"/>
-                <wp:wrapNone/>
-                <wp:docPr id="18" name="Text Box 18"/>
-                <wp:cNvGraphicFramePr/>
-                <a:graphic xmlns:a="http://schemas.openxmlformats.org/drawingml/2006/main">
-                  <a:graphicData uri="http://schemas.microsoft.com/office/word/2010/wordprocessingShape">
-                    <wps:wsp>
-                      <wps:cNvSpPr txBox="1"/>
-                      <wps:spPr>
-                        <a:xfrm>
-                          <a:off x="0" y="0"/>
-                          <a:ext cx="913765" cy="342900"/>
-                        </a:xfrm>
-                        <a:prstGeom prst="rect">
-                          <a:avLst/>
-                        </a:prstGeom>
-                        <a:solidFill>
-                          <a:schemeClr val="lt1"/>
-                        </a:solidFill>
-                        <a:ln w="6350">
-                          <a:noFill/>
-                        </a:ln>
-                      </wps:spPr>
-                      <wps:txbx>
-                        <w:txbxContent>
-                          <w:p>
-                            <w:pPr>
-                              <w:jc w:val="center"/>
-                              <w:rPr>
-                                <w:rFonts w:ascii="Quicksand" w:hAnsi="Quicksand"/>
-                                <w:b/>
-                                <w:bCs/>
-                                <w:sz w:val="12"/>
-                                <w:szCs w:val="12"/>
-                              </w:rPr>
-                            </w:pPr>
-                            <w:r>
-                              <w:rPr>
-                                <w:rFonts w:ascii="Quicksand" w:hAnsi="Quicksand"/>
-                                <w:b/>
-                                <w:bCs/>
-                                <w:sz w:val="12"/>
-                                <w:szCs w:val="12"/>
-                              </w:rPr>
-                              <w:t>Data Layer</w:t>
-                            </w:r>
-                          </w:p>
-                        </w:txbxContent>
-                      </wps:txbx>
-                      <wps:bodyPr rot="0" spcFirstLastPara="0" vertOverflow="overflow" horzOverflow="overflow" vert="horz" wrap="square" lIns="91440" tIns="45720" rIns="91440" bIns="45720" numCol="1" spcCol="0" rtlCol="0" fromWordArt="0" anchor="t" anchorCtr="0" forceAA="0" compatLnSpc="1">
-                        <a:prstTxWarp prst="textNoShape">
-                          <a:avLst/>
-                        </a:prstTxWarp>
-                        <a:noAutofit/>
-                      </wps:bodyPr>
-                    </wps:wsp>
-                  </a:graphicData>
-                </a:graphic>
-                <wp14:sizeRelH relativeFrom="margin">
-                  <wp14:pctWidth>0</wp14:pctWidth>
-                </wp14:sizeRelH>
-                <wp14:sizeRelV relativeFrom="margin">
-                  <wp14:pctHeight>0</wp14:pctHeight>
-                </wp14:sizeRelV>
-              </wp:anchor>
-            </w:drawing>
-          </mc:Choice>
-          <mc:Fallback>
-            <w:pict>
-              <v:shape w14:anchorId="67B2E10F" id="Text Box 18" o:spid="_x0000_s1028" type="#_x0000_t202" style="position:absolute;margin-left:0;margin-top:4.55pt;width:71.95pt;height:27pt;z-index:251668480;visibility:visible;mso-wrap-style:square;mso-width-percent:0;mso-height-percent:0;mso-wrap-distance-left:9pt;mso-wrap-distance-top:0;mso-wrap-distance-right:9pt;mso-wrap-distance-bottom:0;mso-position-horizontal:absolute;mso-position-horizontal-relative:text;mso-position-vertical:absolute;mso-position-vertical-relative:text;mso-width-percent:0;mso-height-percent:0;mso-width-relative:margin;mso-height-relative:margin;v-text-anchor:top" o:gfxdata="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" fillcolor="white [3201]" stroked="f" strokeweight=".5pt">
-                <v:textbox>
-                  <w:txbxContent>
-                    <w:p>
-                      <w:pPr>
-                        <w:jc w:val="center"/>
-                        <w:rPr>
-                          <w:rFonts w:ascii="Quicksand" w:hAnsi="Quicksand"/>
-                          <w:b/>
-                          <w:bCs/>
-                          <w:sz w:val="12"/>
-                          <w:szCs w:val="12"/>
-                        </w:rPr>
-                      </w:pPr>
-                      <w:r>
-                        <w:rPr>
-                          <w:rFonts w:ascii="Quicksand" w:hAnsi="Quicksand"/>
-                          <w:b/>
-                          <w:bCs/>
-                          <w:sz w:val="12"/>
-                          <w:szCs w:val="12"/>
-                        </w:rPr>
-                        <w:t>Data Layer</w:t>
-                      </w:r>
-                    </w:p>
-                  </w:txbxContent>
-                </v:textbox>
-              </v:shape>
-            </w:pict>
-          </mc:Fallback>
-        </mc:AlternateContent>
-      </w:r>
-      <w:r>
-        <w:rPr>
-          <w:noProof/>
-        </w:rPr>
-        <mc:AlternateContent>
-          <mc:Choice Requires="wps">
-            <w:drawing>
-              <wp:anchor distT="0" distB="0" distL="114300" distR="114300" simplePos="0" relativeHeight="251684864" behindDoc="0" locked="0" layoutInCell="1" allowOverlap="1" wp14:anchorId="63D40DD5" wp14:editId="539899C2">
-                <wp:simplePos x="0" y="0"/>
-                <wp:positionH relativeFrom="column">
-                  <wp:posOffset>1601521</wp:posOffset>
-                </wp:positionH>
-                <wp:positionV relativeFrom="paragraph">
-                  <wp:posOffset>63071</wp:posOffset>
-                </wp:positionV>
-                <wp:extent cx="913765" cy="337614"/>
-                <wp:effectExtent l="0" t="0" r="635" b="5715"/>
-                <wp:wrapNone/>
-                <wp:docPr id="1" name="Text Box 1"/>
-                <wp:cNvGraphicFramePr/>
-                <a:graphic xmlns:a="http://schemas.openxmlformats.org/drawingml/2006/main">
-                  <a:graphicData uri="http://schemas.microsoft.com/office/word/2010/wordprocessingShape">
-                    <wps:wsp>
-                      <wps:cNvSpPr txBox="1"/>
-                      <wps:spPr>
-                        <a:xfrm>
-                          <a:off x="0" y="0"/>
-                          <a:ext cx="913765" cy="337614"/>
-                        </a:xfrm>
-                        <a:prstGeom prst="rect">
-                          <a:avLst/>
-                        </a:prstGeom>
-                        <a:solidFill>
-                          <a:schemeClr val="lt1"/>
-                        </a:solidFill>
-                        <a:ln w="6350">
-                          <a:noFill/>
-                        </a:ln>
-                      </wps:spPr>
-                      <wps:txbx>
-                        <w:txbxContent>
-                          <w:p>
-                            <w:pPr>
-                              <w:jc w:val="center"/>
-                              <w:rPr>
-                                <w:rFonts w:ascii="Quicksand" w:hAnsi="Quicksand"/>
-                                <w:b/>
-                                <w:bCs/>
-                                <w:sz w:val="12"/>
-                                <w:szCs w:val="12"/>
-                              </w:rPr>
-                            </w:pPr>
-                            <w:r>
-                              <w:rPr>
-                                <w:rFonts w:ascii="Quicksand" w:hAnsi="Quicksand"/>
-                                <w:b/>
-                                <w:bCs/>
-                                <w:sz w:val="12"/>
-                                <w:szCs w:val="12"/>
-                              </w:rPr>
-                              <w:t>Aesthetics Layer</w:t>
-                            </w:r>
-                          </w:p>
-                        </w:txbxContent>
-                      </wps:txbx>
-                      <wps:bodyPr rot="0" spcFirstLastPara="0" vertOverflow="overflow" horzOverflow="overflow" vert="horz" wrap="square" lIns="91440" tIns="45720" rIns="91440" bIns="45720" numCol="1" spcCol="0" rtlCol="0" fromWordArt="0" anchor="t" anchorCtr="0" forceAA="0" compatLnSpc="1">
-                        <a:prstTxWarp prst="textNoShape">
-                          <a:avLst/>
-                        </a:prstTxWarp>
-                        <a:noAutofit/>
-                      </wps:bodyPr>
-                    </wps:wsp>
-                  </a:graphicData>
-                </a:graphic>
-                <wp14:sizeRelH relativeFrom="margin">
-                  <wp14:pctWidth>0</wp14:pctWidth>
-                </wp14:sizeRelH>
-                <wp14:sizeRelV relativeFrom="margin">
-                  <wp14:pctHeight>0</wp14:pctHeight>
-                </wp14:sizeRelV>
-              </wp:anchor>
-            </w:drawing>
-          </mc:Choice>
-          <mc:Fallback>
-            <w:pict>
-              <v:shape w14:anchorId="63D40DD5" id="Text Box 1" o:spid="_x0000_s1029" type="#_x0000_t202" style="position:absolute;margin-left:126.1pt;margin-top:4.95pt;width:71.95pt;height:26.6pt;z-index:251684864;visibility:visible;mso-wrap-style:square;mso-width-percent:0;mso-height-percent:0;mso-wrap-distance-left:9pt;mso-wrap-distance-top:0;mso-wrap-distance-right:9pt;mso-wrap-distance-bottom:0;mso-position-horizontal:absolute;mso-position-horizontal-relative:text;mso-position-vertical:absolute;mso-position-vertical-relative:text;mso-width-percent:0;mso-height-percent:0;mso-width-relative:margin;mso-height-relative:margin;v-text-anchor:top" o:gfxdata="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" fillcolor="white [3201]" stroked="f" strokeweight=".5pt">
-                <v:textbox>
-                  <w:txbxContent>
-                    <w:p>
-                      <w:pPr>
-                        <w:jc w:val="center"/>
-                        <w:rPr>
-                          <w:rFonts w:ascii="Quicksand" w:hAnsi="Quicksand"/>
-                          <w:b/>
-                          <w:bCs/>
-                          <w:sz w:val="12"/>
-                          <w:szCs w:val="12"/>
-                        </w:rPr>
-                      </w:pPr>
-                      <w:r>
-                        <w:rPr>
-                          <w:rFonts w:ascii="Quicksand" w:hAnsi="Quicksand"/>
-                          <w:b/>
-                          <w:bCs/>
-                          <w:sz w:val="12"/>
-                          <w:szCs w:val="12"/>
-                        </w:rPr>
-                        <w:t>Aesthetics Layer</w:t>
-                      </w:r>
-                    </w:p>
-                  </w:txbxContent>
-                </v:textbox>
-              </v:shape>
-            </w:pict>
-          </mc:Fallback>
-        </mc:AlternateContent>
-      </w:r>
-    </w:p>
-    <w:p>
-      <w:pPr>
-        <w:spacing w:after="60"/>
-      </w:pPr>
-      <w:bookmarkStart w:id="0" w:name="_GoBack"/>
-      <w:bookmarkEnd w:id="0"/>
     </w:p>
     <w:sectPr>
       <w:pgSz w:w="15840" w:h="12240" w:orient="landscape"/>
@@ -1531,7 +1697,6 @@
   <w:style w:type="character" w:default="1" w:styleId="DefaultParagraphFont">
     <w:name w:val="Default Paragraph Font"/>
     <w:uiPriority w:val="1"/>
-    <w:semiHidden/>
     <w:unhideWhenUsed/>
   </w:style>
   <w:style w:type="table" w:default="1" w:styleId="TableNormal">
@@ -1858,7 +2023,7 @@
 </file>
 
 <file path=customXml/itemProps1.xml><?xml version="1.0" encoding="utf-8"?>
-<ds:datastoreItem xmlns:ds="http://schemas.openxmlformats.org/officeDocument/2006/customXml" ds:itemID="{C0667395-2913-4F57-960C-8A853D38CE77}">
+<ds:datastoreItem xmlns:ds="http://schemas.openxmlformats.org/officeDocument/2006/customXml" ds:itemID="{DF35CC22-00C3-432E-B774-1AFF9E6A9FFA}">
   <ds:schemaRefs>
     <ds:schemaRef ds:uri="http://schemas.openxmlformats.org/officeDocument/2006/bibliography"/>
   </ds:schemaRefs>

</xml_diff>